<commit_message>
Acompanhamento dos Experimentos/Tabelas de Refatorações.docx
</commit_message>
<xml_diff>
--- a/diffProject/docs/Dissertação/Experimentos/Tabelas de Refatorações.docx
+++ b/diffProject/docs/Dissertação/Experimentos/Tabelas de Refatorações.docx
@@ -512,18 +512,27 @@
         <w:tc>
           <w:tcPr>
             <w:tcW w:w="1213" w:type="dxa"/>
-            <w:noWrap/>
-            <w:hideMark/>
-          </w:tcPr>
-          <w:p>
-            <w:pPr>
-              <w:jc w:val="center"/>
-              <w:rPr>
-                <w:rFonts w:ascii="Calibri" w:eastAsia="Times New Roman" w:hAnsi="Calibri" w:cs="Times New Roman"/>
-                <w:color w:val="000000"/>
-                <w:lang w:val="en-US" w:eastAsia="pt-BR"/>
-              </w:rPr>
-            </w:pPr>
+            <w:shd w:val="clear" w:color="auto" w:fill="00B050"/>
+            <w:noWrap/>
+            <w:hideMark/>
+          </w:tcPr>
+          <w:p>
+            <w:pPr>
+              <w:jc w:val="center"/>
+              <w:rPr>
+                <w:rFonts w:ascii="Calibri" w:eastAsia="Times New Roman" w:hAnsi="Calibri" w:cs="Times New Roman"/>
+                <w:color w:val="000000"/>
+                <w:lang w:val="en-US" w:eastAsia="pt-BR"/>
+              </w:rPr>
+            </w:pPr>
+            <w:r>
+              <w:rPr>
+                <w:rFonts w:ascii="Calibri" w:eastAsia="Times New Roman" w:hAnsi="Calibri" w:cs="Times New Roman"/>
+                <w:color w:val="FFFFFF" w:themeColor="background1"/>
+                <w:lang w:val="en-US" w:eastAsia="pt-BR"/>
+              </w:rPr>
+              <w:t>Yes</w:t>
+            </w:r>
           </w:p>
         </w:tc>
         <w:tc>
@@ -540,6 +549,14 @@
                 <w:lang w:val="en-US" w:eastAsia="pt-BR"/>
               </w:rPr>
             </w:pPr>
+            <w:r>
+              <w:rPr>
+                <w:rFonts w:ascii="Calibri" w:eastAsia="Times New Roman" w:hAnsi="Calibri" w:cs="Times New Roman"/>
+                <w:color w:val="000000"/>
+                <w:lang w:val="en-US" w:eastAsia="pt-BR"/>
+              </w:rPr>
+              <w:t>ILCS - Textual Diff</w:t>
+            </w:r>
           </w:p>
         </w:tc>
       </w:tr>
@@ -582,18 +599,27 @@
         <w:tc>
           <w:tcPr>
             <w:tcW w:w="1213" w:type="dxa"/>
-            <w:noWrap/>
-            <w:hideMark/>
-          </w:tcPr>
-          <w:p>
-            <w:pPr>
-              <w:jc w:val="center"/>
-              <w:rPr>
-                <w:rFonts w:ascii="Calibri" w:eastAsia="Times New Roman" w:hAnsi="Calibri" w:cs="Times New Roman"/>
-                <w:color w:val="000000"/>
-                <w:lang w:eastAsia="pt-BR"/>
-              </w:rPr>
-            </w:pPr>
+            <w:shd w:val="clear" w:color="auto" w:fill="00B050"/>
+            <w:noWrap/>
+            <w:hideMark/>
+          </w:tcPr>
+          <w:p>
+            <w:pPr>
+              <w:jc w:val="center"/>
+              <w:rPr>
+                <w:rFonts w:ascii="Calibri" w:eastAsia="Times New Roman" w:hAnsi="Calibri" w:cs="Times New Roman"/>
+                <w:color w:val="000000"/>
+                <w:lang w:eastAsia="pt-BR"/>
+              </w:rPr>
+            </w:pPr>
+            <w:r>
+              <w:rPr>
+                <w:rFonts w:ascii="Calibri" w:eastAsia="Times New Roman" w:hAnsi="Calibri" w:cs="Times New Roman"/>
+                <w:color w:val="FFFFFF" w:themeColor="background1"/>
+                <w:lang w:val="en-US" w:eastAsia="pt-BR"/>
+              </w:rPr>
+              <w:t>Yes</w:t>
+            </w:r>
           </w:p>
         </w:tc>
         <w:tc>
@@ -607,9 +633,17 @@
               <w:rPr>
                 <w:rFonts w:ascii="Calibri" w:eastAsia="Times New Roman" w:hAnsi="Calibri" w:cs="Times New Roman"/>
                 <w:color w:val="000000"/>
-                <w:lang w:eastAsia="pt-BR"/>
-              </w:rPr>
-            </w:pPr>
+                <w:lang w:val="en-US" w:eastAsia="pt-BR"/>
+              </w:rPr>
+            </w:pPr>
+            <w:r>
+              <w:rPr>
+                <w:rFonts w:ascii="Calibri" w:eastAsia="Times New Roman" w:hAnsi="Calibri" w:cs="Times New Roman"/>
+                <w:color w:val="000000"/>
+                <w:lang w:val="en-US" w:eastAsia="pt-BR"/>
+              </w:rPr>
+              <w:t>ILCS - Textual Diff</w:t>
+            </w:r>
           </w:p>
         </w:tc>
       </w:tr>
@@ -637,25 +671,62 @@
                 <w:color w:val="000000"/>
                 <w:lang w:eastAsia="pt-BR"/>
               </w:rPr>
-              <w:t>Remove assignments to parameters</w:t>
-            </w:r>
+              <w:t xml:space="preserve">Remove </w:t>
+            </w:r>
+            <w:proofErr w:type="spellStart"/>
+            <w:r>
+              <w:rPr>
+                <w:rFonts w:ascii="Calibri" w:eastAsia="Times New Roman" w:hAnsi="Calibri" w:cs="Times New Roman"/>
+                <w:color w:val="000000"/>
+                <w:lang w:eastAsia="pt-BR"/>
+              </w:rPr>
+              <w:t>assignments</w:t>
+            </w:r>
+            <w:proofErr w:type="spellEnd"/>
+            <w:r>
+              <w:rPr>
+                <w:rFonts w:ascii="Calibri" w:eastAsia="Times New Roman" w:hAnsi="Calibri" w:cs="Times New Roman"/>
+                <w:color w:val="000000"/>
+                <w:lang w:eastAsia="pt-BR"/>
+              </w:rPr>
+              <w:t xml:space="preserve"> to </w:t>
+            </w:r>
+            <w:proofErr w:type="spellStart"/>
+            <w:r>
+              <w:rPr>
+                <w:rFonts w:ascii="Calibri" w:eastAsia="Times New Roman" w:hAnsi="Calibri" w:cs="Times New Roman"/>
+                <w:color w:val="000000"/>
+                <w:lang w:eastAsia="pt-BR"/>
+              </w:rPr>
+              <w:t>parameters</w:t>
+            </w:r>
+            <w:proofErr w:type="spellEnd"/>
           </w:p>
         </w:tc>
         <w:tc>
           <w:tcPr>
             <w:tcW w:w="1213" w:type="dxa"/>
-            <w:noWrap/>
-            <w:hideMark/>
-          </w:tcPr>
-          <w:p>
-            <w:pPr>
-              <w:jc w:val="center"/>
-              <w:rPr>
-                <w:rFonts w:ascii="Calibri" w:eastAsia="Times New Roman" w:hAnsi="Calibri" w:cs="Times New Roman"/>
-                <w:color w:val="000000"/>
-                <w:lang w:eastAsia="pt-BR"/>
-              </w:rPr>
-            </w:pPr>
+            <w:shd w:val="clear" w:color="auto" w:fill="00B050"/>
+            <w:noWrap/>
+            <w:hideMark/>
+          </w:tcPr>
+          <w:p>
+            <w:pPr>
+              <w:jc w:val="center"/>
+              <w:rPr>
+                <w:rFonts w:ascii="Calibri" w:eastAsia="Times New Roman" w:hAnsi="Calibri" w:cs="Times New Roman"/>
+                <w:color w:val="000000"/>
+                <w:lang w:eastAsia="pt-BR"/>
+              </w:rPr>
+            </w:pPr>
+            <w:r>
+              <w:rPr>
+                <w:rFonts w:ascii="Calibri" w:eastAsia="Times New Roman" w:hAnsi="Calibri" w:cs="Times New Roman"/>
+                <w:color w:val="FFFFFF" w:themeColor="background1"/>
+                <w:lang w:val="en-US" w:eastAsia="pt-BR"/>
+              </w:rPr>
+              <w:t>Yes</w:t>
+            </w:r>
           </w:p>
         </w:tc>
         <w:tc>
@@ -669,9 +740,17 @@
               <w:rPr>
                 <w:rFonts w:ascii="Calibri" w:eastAsia="Times New Roman" w:hAnsi="Calibri" w:cs="Times New Roman"/>
                 <w:color w:val="000000"/>
-                <w:lang w:eastAsia="pt-BR"/>
-              </w:rPr>
-            </w:pPr>
+                <w:lang w:val="en-US" w:eastAsia="pt-BR"/>
+              </w:rPr>
+            </w:pPr>
+            <w:r>
+              <w:rPr>
+                <w:rFonts w:ascii="Calibri" w:eastAsia="Times New Roman" w:hAnsi="Calibri" w:cs="Times New Roman"/>
+                <w:color w:val="000000"/>
+                <w:lang w:val="en-US" w:eastAsia="pt-BR"/>
+              </w:rPr>
+              <w:t>ILCS - Textual Diff</w:t>
+            </w:r>
           </w:p>
         </w:tc>
       </w:tr>
@@ -706,34 +785,52 @@
         <w:tc>
           <w:tcPr>
             <w:tcW w:w="1213" w:type="dxa"/>
-            <w:noWrap/>
-            <w:hideMark/>
-          </w:tcPr>
-          <w:p>
-            <w:pPr>
-              <w:jc w:val="center"/>
-              <w:rPr>
-                <w:rFonts w:ascii="Calibri" w:eastAsia="Times New Roman" w:hAnsi="Calibri" w:cs="Times New Roman"/>
-                <w:color w:val="000000"/>
-                <w:lang w:val="en-US" w:eastAsia="pt-BR"/>
-              </w:rPr>
-            </w:pPr>
+            <w:shd w:val="clear" w:color="auto" w:fill="FF0000"/>
+            <w:noWrap/>
+            <w:hideMark/>
+          </w:tcPr>
+          <w:p>
+            <w:pPr>
+              <w:jc w:val="center"/>
+              <w:rPr>
+                <w:rFonts w:ascii="Calibri" w:eastAsia="Times New Roman" w:hAnsi="Calibri" w:cs="Times New Roman"/>
+                <w:color w:val="FFFFFF" w:themeColor="background1"/>
+                <w:lang w:val="en-US" w:eastAsia="pt-BR"/>
+              </w:rPr>
+            </w:pPr>
+            <w:r>
+              <w:rPr>
+                <w:rFonts w:ascii="Calibri" w:eastAsia="Times New Roman" w:hAnsi="Calibri" w:cs="Times New Roman"/>
+                <w:color w:val="FFFFFF" w:themeColor="background1"/>
+                <w:lang w:val="en-US" w:eastAsia="pt-BR"/>
+              </w:rPr>
+              <w:t>No</w:t>
+            </w:r>
           </w:p>
         </w:tc>
         <w:tc>
           <w:tcPr>
             <w:tcW w:w="2946" w:type="dxa"/>
-            <w:noWrap/>
-            <w:hideMark/>
-          </w:tcPr>
-          <w:p>
-            <w:pPr>
-              <w:rPr>
-                <w:rFonts w:ascii="Calibri" w:eastAsia="Times New Roman" w:hAnsi="Calibri" w:cs="Times New Roman"/>
-                <w:color w:val="000000"/>
-                <w:lang w:val="en-US" w:eastAsia="pt-BR"/>
-              </w:rPr>
-            </w:pPr>
+            <w:shd w:val="clear" w:color="auto" w:fill="F2DBDB" w:themeFill="accent2" w:themeFillTint="33"/>
+            <w:noWrap/>
+            <w:hideMark/>
+          </w:tcPr>
+          <w:p>
+            <w:pPr>
+              <w:rPr>
+                <w:rFonts w:ascii="Calibri" w:eastAsia="Times New Roman" w:hAnsi="Calibri" w:cs="Times New Roman"/>
+                <w:color w:val="000000"/>
+                <w:lang w:val="en-US" w:eastAsia="pt-BR"/>
+              </w:rPr>
+            </w:pPr>
+            <w:r>
+              <w:rPr>
+                <w:rFonts w:ascii="Calibri" w:eastAsia="Times New Roman" w:hAnsi="Calibri" w:cs="Times New Roman"/>
+                <w:color w:val="000000"/>
+                <w:lang w:val="en-US" w:eastAsia="pt-BR"/>
+              </w:rPr>
+              <w:t>DDIFF???</w:t>
+            </w:r>
           </w:p>
         </w:tc>
       </w:tr>
@@ -755,31 +852,76 @@
                 <w:lang w:eastAsia="pt-BR"/>
               </w:rPr>
             </w:pPr>
-            <w:r>
-              <w:rPr>
-                <w:rFonts w:ascii="Calibri" w:eastAsia="Times New Roman" w:hAnsi="Calibri" w:cs="Times New Roman"/>
-                <w:color w:val="000000"/>
-                <w:lang w:eastAsia="pt-BR"/>
-              </w:rPr>
-              <w:t>Substitue algorithm</w:t>
-            </w:r>
+            <w:proofErr w:type="spellStart"/>
+            <w:r>
+              <w:rPr>
+                <w:rFonts w:ascii="Calibri" w:eastAsia="Times New Roman" w:hAnsi="Calibri" w:cs="Times New Roman"/>
+                <w:color w:val="000000"/>
+                <w:lang w:eastAsia="pt-BR"/>
+              </w:rPr>
+              <w:t>Substitu</w:t>
+            </w:r>
+            <w:r>
+              <w:rPr>
+                <w:rFonts w:ascii="Calibri" w:eastAsia="Times New Roman" w:hAnsi="Calibri" w:cs="Times New Roman"/>
+                <w:color w:val="000000"/>
+                <w:lang w:eastAsia="pt-BR"/>
+              </w:rPr>
+              <w:t>t</w:t>
+            </w:r>
+            <w:r>
+              <w:rPr>
+                <w:rFonts w:ascii="Calibri" w:eastAsia="Times New Roman" w:hAnsi="Calibri" w:cs="Times New Roman"/>
+                <w:color w:val="000000"/>
+                <w:lang w:eastAsia="pt-BR"/>
+              </w:rPr>
+              <w:t>e</w:t>
+            </w:r>
+            <w:proofErr w:type="spellEnd"/>
+            <w:r>
+              <w:rPr>
+                <w:rFonts w:ascii="Calibri" w:eastAsia="Times New Roman" w:hAnsi="Calibri" w:cs="Times New Roman"/>
+                <w:color w:val="000000"/>
+                <w:lang w:eastAsia="pt-BR"/>
+              </w:rPr>
+              <w:t xml:space="preserve"> </w:t>
+            </w:r>
+            <w:proofErr w:type="spellStart"/>
+            <w:r>
+              <w:rPr>
+                <w:rFonts w:ascii="Calibri" w:eastAsia="Times New Roman" w:hAnsi="Calibri" w:cs="Times New Roman"/>
+                <w:color w:val="000000"/>
+                <w:lang w:eastAsia="pt-BR"/>
+              </w:rPr>
+              <w:t>algorithm</w:t>
+            </w:r>
+            <w:proofErr w:type="spellEnd"/>
           </w:p>
         </w:tc>
         <w:tc>
           <w:tcPr>
             <w:tcW w:w="1213" w:type="dxa"/>
-            <w:noWrap/>
-            <w:hideMark/>
-          </w:tcPr>
-          <w:p>
-            <w:pPr>
-              <w:jc w:val="center"/>
-              <w:rPr>
-                <w:rFonts w:ascii="Calibri" w:eastAsia="Times New Roman" w:hAnsi="Calibri" w:cs="Times New Roman"/>
-                <w:color w:val="000000"/>
-                <w:lang w:eastAsia="pt-BR"/>
-              </w:rPr>
-            </w:pPr>
+            <w:shd w:val="clear" w:color="auto" w:fill="00B050"/>
+            <w:noWrap/>
+            <w:hideMark/>
+          </w:tcPr>
+          <w:p>
+            <w:pPr>
+              <w:jc w:val="center"/>
+              <w:rPr>
+                <w:rFonts w:ascii="Calibri" w:eastAsia="Times New Roman" w:hAnsi="Calibri" w:cs="Times New Roman"/>
+                <w:color w:val="000000"/>
+                <w:lang w:eastAsia="pt-BR"/>
+              </w:rPr>
+            </w:pPr>
+            <w:r>
+              <w:rPr>
+                <w:rFonts w:ascii="Calibri" w:eastAsia="Times New Roman" w:hAnsi="Calibri" w:cs="Times New Roman"/>
+                <w:color w:val="FFFFFF" w:themeColor="background1"/>
+                <w:lang w:val="en-US" w:eastAsia="pt-BR"/>
+              </w:rPr>
+              <w:t>Yes</w:t>
+            </w:r>
           </w:p>
         </w:tc>
         <w:tc>
@@ -793,9 +935,25 @@
               <w:rPr>
                 <w:rFonts w:ascii="Calibri" w:eastAsia="Times New Roman" w:hAnsi="Calibri" w:cs="Times New Roman"/>
                 <w:color w:val="000000"/>
-                <w:lang w:eastAsia="pt-BR"/>
-              </w:rPr>
-            </w:pPr>
+                <w:lang w:val="en-US" w:eastAsia="pt-BR"/>
+              </w:rPr>
+            </w:pPr>
+            <w:r>
+              <w:rPr>
+                <w:rFonts w:ascii="Calibri" w:eastAsia="Times New Roman" w:hAnsi="Calibri" w:cs="Times New Roman"/>
+                <w:color w:val="000000"/>
+                <w:lang w:val="en-US" w:eastAsia="pt-BR"/>
+              </w:rPr>
+              <w:t>ILCS - Textual Diff</w:t>
+            </w:r>
+            <w:r>
+              <w:rPr>
+                <w:rFonts w:ascii="Calibri" w:eastAsia="Times New Roman" w:hAnsi="Calibri" w:cs="Times New Roman"/>
+                <w:color w:val="000000"/>
+                <w:lang w:val="en-US" w:eastAsia="pt-BR"/>
+              </w:rPr>
+              <w:t xml:space="preserve"> - Word</w:t>
+            </w:r>
           </w:p>
         </w:tc>
       </w:tr>

</xml_diff>